<commit_message>
Revisione overview + incremento Sprint 1
</commit_message>
<xml_diff>
--- a/DOCUMENTS/Domande committente.docx
+++ b/DOCUMENTS/Domande committente.docx
@@ -31,47 +31,91 @@
         <w:rPr>
           <w:sz w:val="24"/>
           <w:szCs w:val="24"/>
-        </w:rPr>
-      </w:pPr>
-      <w:r>
-        <w:rPr>
-          <w:sz w:val="24"/>
-          <w:szCs w:val="24"/>
-        </w:rPr>
-        <w:t xml:space="preserve">Nella fase di progetto di uno Sprint possiamo riutilizzare progetti/codice sviluppato a lezione quali </w:t>
-      </w:r>
-      <w:proofErr w:type="spellStart"/>
-      <w:r>
-        <w:rPr>
-          <w:sz w:val="24"/>
-          <w:szCs w:val="24"/>
-        </w:rPr>
-        <w:t>basic</w:t>
-      </w:r>
-      <w:proofErr w:type="spellEnd"/>
-      <w:r>
-        <w:rPr>
-          <w:sz w:val="24"/>
-          <w:szCs w:val="24"/>
-        </w:rPr>
-        <w:t xml:space="preserve"> robot, robot planner </w:t>
-      </w:r>
-      <w:proofErr w:type="spellStart"/>
-      <w:r>
-        <w:rPr>
-          <w:sz w:val="24"/>
-          <w:szCs w:val="24"/>
-        </w:rPr>
-        <w:t>ecc</w:t>
-      </w:r>
-      <w:proofErr w:type="spellEnd"/>
-      <w:r>
-        <w:rPr>
-          <w:sz w:val="24"/>
-          <w:szCs w:val="24"/>
-        </w:rPr>
-        <w:t>… avendo fatto un’analisi opportuna in precedenza?</w:t>
-      </w:r>
+          <w:lang w:val="en-GB"/>
+        </w:rPr>
+      </w:pPr>
+      <w:r>
+        <w:rPr>
+          <w:sz w:val="24"/>
+          <w:szCs w:val="24"/>
+          <w:lang w:val="en-GB"/>
+        </w:rPr>
+        <w:t xml:space="preserve">Con workplan </w:t>
+      </w:r>
+      <w:proofErr w:type="spellStart"/>
+      <w:r>
+        <w:rPr>
+          <w:sz w:val="24"/>
+          <w:szCs w:val="24"/>
+          <w:lang w:val="en-GB"/>
+        </w:rPr>
+        <w:t>intende</w:t>
+      </w:r>
+      <w:proofErr w:type="spellEnd"/>
+      <w:r>
+        <w:rPr>
+          <w:sz w:val="24"/>
+          <w:szCs w:val="24"/>
+          <w:lang w:val="en-GB"/>
+        </w:rPr>
+        <w:t xml:space="preserve"> Product </w:t>
+      </w:r>
+      <w:proofErr w:type="spellStart"/>
+      <w:r>
+        <w:rPr>
+          <w:sz w:val="24"/>
+          <w:szCs w:val="24"/>
+          <w:lang w:val="en-GB"/>
+        </w:rPr>
+        <w:t>B</w:t>
+      </w:r>
+      <w:r>
+        <w:rPr>
+          <w:sz w:val="24"/>
+          <w:szCs w:val="24"/>
+          <w:lang w:val="en-GB"/>
+        </w:rPr>
+        <w:t>ackog+Sprint</w:t>
+      </w:r>
+      <w:proofErr w:type="spellEnd"/>
+      <w:r>
+        <w:rPr>
+          <w:sz w:val="24"/>
+          <w:szCs w:val="24"/>
+          <w:lang w:val="en-GB"/>
+        </w:rPr>
+        <w:t xml:space="preserve"> planning?</w:t>
+      </w:r>
+      <w:r>
+        <w:rPr>
+          <w:sz w:val="24"/>
+          <w:szCs w:val="24"/>
+          <w:lang w:val="en-GB"/>
+        </w:rPr>
+        <w:t xml:space="preserve"> </w:t>
+      </w:r>
+      <w:r>
+        <w:rPr>
+          <w:i/>
+          <w:iCs/>
+          <w:sz w:val="24"/>
+          <w:szCs w:val="24"/>
+          <w:lang w:val="en-GB"/>
+        </w:rPr>
+        <w:t>Si, ok.</w:t>
+      </w:r>
+    </w:p>
+    <w:p>
+      <w:pPr>
+        <w:pStyle w:val="Paragrafoelenco"/>
+        <w:ind w:left="360"/>
+        <w:jc w:val="both"/>
+        <w:rPr>
+          <w:sz w:val="24"/>
+          <w:szCs w:val="24"/>
+          <w:lang w:val="en-GB"/>
+        </w:rPr>
+      </w:pPr>
     </w:p>
     <w:p>
       <w:pPr>
@@ -141,6 +185,203 @@
     <w:p>
       <w:pPr>
         <w:pStyle w:val="Paragrafoelenco"/>
+        <w:ind w:left="360"/>
+        <w:jc w:val="both"/>
+        <w:rPr>
+          <w:i/>
+          <w:iCs/>
+          <w:sz w:val="24"/>
+          <w:szCs w:val="24"/>
+        </w:rPr>
+      </w:pPr>
+      <w:r>
+        <w:rPr>
+          <w:i/>
+          <w:iCs/>
+          <w:sz w:val="24"/>
+          <w:szCs w:val="24"/>
+        </w:rPr>
+        <w:t>Non deve essere imputato al cliente il tempo ad esempio dovuto alla preparazione del tea.</w:t>
+      </w:r>
+    </w:p>
+    <w:p>
+      <w:pPr>
+        <w:pStyle w:val="Paragrafoelenco"/>
+        <w:ind w:left="360"/>
+        <w:jc w:val="both"/>
+        <w:rPr>
+          <w:i/>
+          <w:iCs/>
+          <w:sz w:val="24"/>
+          <w:szCs w:val="24"/>
+        </w:rPr>
+      </w:pPr>
+      <w:r>
+        <w:rPr>
+          <w:i/>
+          <w:iCs/>
+          <w:sz w:val="24"/>
+          <w:szCs w:val="24"/>
+        </w:rPr>
+        <w:t>I</w:t>
+      </w:r>
+      <w:r>
+        <w:rPr>
+          <w:i/>
+          <w:iCs/>
+          <w:sz w:val="24"/>
+          <w:szCs w:val="24"/>
+        </w:rPr>
+        <w:t>l tempo per ordinare e per consumare invece s</w:t>
+      </w:r>
+      <w:r>
+        <w:rPr>
+          <w:i/>
+          <w:iCs/>
+          <w:sz w:val="24"/>
+          <w:szCs w:val="24"/>
+        </w:rPr>
+        <w:t>ì</w:t>
+      </w:r>
+      <w:r>
+        <w:rPr>
+          <w:i/>
+          <w:iCs/>
+          <w:sz w:val="24"/>
+          <w:szCs w:val="24"/>
+        </w:rPr>
+        <w:t>.</w:t>
+      </w:r>
+    </w:p>
+    <w:p>
+      <w:pPr>
+        <w:pStyle w:val="Paragrafoelenco"/>
+        <w:ind w:left="360"/>
+        <w:jc w:val="both"/>
+        <w:rPr>
+          <w:i/>
+          <w:iCs/>
+          <w:sz w:val="24"/>
+          <w:szCs w:val="24"/>
+        </w:rPr>
+      </w:pPr>
+      <w:r>
+        <w:rPr>
+          <w:i/>
+          <w:iCs/>
+          <w:sz w:val="24"/>
+          <w:szCs w:val="24"/>
+        </w:rPr>
+        <w:t xml:space="preserve">Se il cliente passa un’ora a pensare cosa prendere, il </w:t>
+      </w:r>
+      <w:proofErr w:type="spellStart"/>
+      <w:r>
+        <w:rPr>
+          <w:i/>
+          <w:iCs/>
+          <w:sz w:val="24"/>
+          <w:szCs w:val="24"/>
+        </w:rPr>
+        <w:t>waiter</w:t>
+      </w:r>
+      <w:proofErr w:type="spellEnd"/>
+      <w:r>
+        <w:rPr>
+          <w:i/>
+          <w:iCs/>
+          <w:sz w:val="24"/>
+          <w:szCs w:val="24"/>
+        </w:rPr>
+        <w:t xml:space="preserve"> deve accompagnarlo all’uscita ma logicamente senza farlo pagare. </w:t>
+      </w:r>
+    </w:p>
+    <w:p>
+      <w:pPr>
+        <w:pStyle w:val="Paragrafoelenco"/>
+        <w:jc w:val="both"/>
+        <w:rPr>
+          <w:sz w:val="24"/>
+          <w:szCs w:val="24"/>
+        </w:rPr>
+      </w:pPr>
+    </w:p>
+    <w:p>
+      <w:pPr>
+        <w:pStyle w:val="Paragrafoelenco"/>
+        <w:numPr>
+          <w:ilvl w:val="0"/>
+          <w:numId w:val="4"/>
+        </w:numPr>
+        <w:jc w:val="both"/>
+        <w:rPr>
+          <w:sz w:val="24"/>
+          <w:szCs w:val="24"/>
+        </w:rPr>
+      </w:pPr>
+      <w:r>
+        <w:rPr>
+          <w:sz w:val="24"/>
+          <w:szCs w:val="24"/>
+        </w:rPr>
+        <w:t xml:space="preserve">Nella fase di progetto di uno Sprint possiamo riutilizzare progetti/codice sviluppato a lezione quali </w:t>
+      </w:r>
+      <w:proofErr w:type="spellStart"/>
+      <w:r>
+        <w:rPr>
+          <w:sz w:val="24"/>
+          <w:szCs w:val="24"/>
+        </w:rPr>
+        <w:t>basic</w:t>
+      </w:r>
+      <w:proofErr w:type="spellEnd"/>
+      <w:r>
+        <w:rPr>
+          <w:sz w:val="24"/>
+          <w:szCs w:val="24"/>
+        </w:rPr>
+        <w:t xml:space="preserve"> robot, robot planner </w:t>
+      </w:r>
+      <w:proofErr w:type="spellStart"/>
+      <w:r>
+        <w:rPr>
+          <w:sz w:val="24"/>
+          <w:szCs w:val="24"/>
+        </w:rPr>
+        <w:t>ecc</w:t>
+      </w:r>
+      <w:proofErr w:type="spellEnd"/>
+      <w:r>
+        <w:rPr>
+          <w:sz w:val="24"/>
+          <w:szCs w:val="24"/>
+        </w:rPr>
+        <w:t>… avendo fatto un’analisi opportuna in precedenza?</w:t>
+      </w:r>
+    </w:p>
+    <w:p>
+      <w:pPr>
+        <w:pStyle w:val="Paragrafoelenco"/>
+        <w:ind w:left="360"/>
+        <w:jc w:val="both"/>
+        <w:rPr>
+          <w:sz w:val="24"/>
+          <w:szCs w:val="24"/>
+        </w:rPr>
+      </w:pPr>
+      <w:r>
+        <w:rPr>
+          <w:i/>
+          <w:iCs/>
+          <w:sz w:val="24"/>
+          <w:szCs w:val="24"/>
+        </w:rPr>
+        <w:t>Si, una volta impostata l’analisi possiamo usare tutto il codice/progetti che vogliamo.</w:t>
+      </w:r>
+    </w:p>
+    <w:p>
+      <w:pPr>
+        <w:pStyle w:val="Paragrafoelenco"/>
+        <w:ind w:left="360"/>
         <w:jc w:val="both"/>
         <w:rPr>
           <w:sz w:val="24"/>
@@ -261,6 +502,42 @@
           <w:szCs w:val="24"/>
         </w:rPr>
         <w:t xml:space="preserve"> che è quello dove risiedono più informazioni?</w:t>
+      </w:r>
+      <w:r>
+        <w:rPr>
+          <w:sz w:val="24"/>
+          <w:szCs w:val="24"/>
+        </w:rPr>
+        <w:t xml:space="preserve"> </w:t>
+      </w:r>
+      <w:r>
+        <w:rPr>
+          <w:i/>
+          <w:iCs/>
+          <w:sz w:val="24"/>
+          <w:szCs w:val="24"/>
+        </w:rPr>
+        <w:t xml:space="preserve">Direi di </w:t>
+      </w:r>
+      <w:proofErr w:type="spellStart"/>
+      <w:r>
+        <w:rPr>
+          <w:i/>
+          <w:iCs/>
+          <w:sz w:val="24"/>
+          <w:szCs w:val="24"/>
+        </w:rPr>
+        <w:t>si</w:t>
+      </w:r>
+      <w:proofErr w:type="spellEnd"/>
+      <w:r>
+        <w:rPr>
+          <w:i/>
+          <w:iCs/>
+          <w:sz w:val="24"/>
+          <w:szCs w:val="24"/>
+        </w:rPr>
+        <w:t>…</w:t>
       </w:r>
     </w:p>
     <w:p>
@@ -753,12 +1030,13 @@
       </w:r>
       <w:r>
         <w:rPr>
+          <w:noProof/>
           <w:sz w:val="24"/>
           <w:szCs w:val="24"/>
         </w:rPr>
         <w:drawing>
-          <wp:inline distT="0" distB="0" distL="0" distR="0" wp14:anchorId="7F4C5A6F" wp14:editId="7AE7C430">
-            <wp:extent cx="6120130" cy="3352800"/>
+          <wp:inline distT="0" distB="0" distL="0" distR="0" wp14:anchorId="7F4C5A6F" wp14:editId="6B17742A">
+            <wp:extent cx="5676900" cy="3109985"/>
             <wp:effectExtent l="0" t="0" r="0" b="0"/>
             <wp:docPr id="1" name="Immagine 1"/>
             <wp:cNvGraphicFramePr>
@@ -780,7 +1058,7 @@
                   <pic:spPr>
                     <a:xfrm>
                       <a:off x="0" y="0"/>
-                      <a:ext cx="6120130" cy="3352800"/>
+                      <a:ext cx="5685066" cy="3114459"/>
                     </a:xfrm>
                     <a:prstGeom prst="rect">
                       <a:avLst/>
@@ -874,15 +1152,6 @@
           <w:szCs w:val="24"/>
         </w:rPr>
       </w:pPr>
-      <w:r>
-        <w:rPr>
-          <w:i/>
-          <w:iCs/>
-          <w:sz w:val="24"/>
-          <w:szCs w:val="24"/>
-        </w:rPr>
-        <w:t>PROBLEMA: SIMULAZIONE CLIENTE E SINCRONIZZAZIONE DELLA SUA INTERAZIONE CON I TASK DEL WAITER.</w:t>
-      </w:r>
     </w:p>
     <w:p>
       <w:pPr>
@@ -909,34 +1178,15 @@
           <w:szCs w:val="24"/>
         </w:rPr>
       </w:pPr>
-      <w:r>
-        <w:rPr>
-          <w:i/>
-          <w:iCs/>
-          <w:sz w:val="24"/>
-          <w:szCs w:val="24"/>
-        </w:rPr>
-        <w:t xml:space="preserve">Inizialmente avevo pensato ad un modello che simulasse stato per stato tutto il comportamento del cliente e che scambiasse messaggi con il </w:t>
-      </w:r>
-      <w:proofErr w:type="spellStart"/>
-      <w:r>
-        <w:rPr>
-          <w:i/>
-          <w:iCs/>
-          <w:sz w:val="24"/>
-          <w:szCs w:val="24"/>
-        </w:rPr>
-        <w:t>waiter</w:t>
-      </w:r>
-      <w:proofErr w:type="spellEnd"/>
-      <w:r>
-        <w:rPr>
-          <w:i/>
-          <w:iCs/>
-          <w:sz w:val="24"/>
-          <w:szCs w:val="24"/>
-        </w:rPr>
-        <w:t xml:space="preserve"> in modo da potersi sincronizzare e fare le richieste giuste al momento giusto (es: dire che è pronto per ordinare quando è già seduto al tavolo e non quando ci si sta ancora recando). Questa soluzione poi ha il limite che non può simulare più di un cliente?!</w:t>
+      <w:bookmarkStart w:id="0" w:name="_Hlk44022348"/>
+      <w:r>
+        <w:rPr>
+          <w:i/>
+          <w:iCs/>
+          <w:sz w:val="24"/>
+          <w:szCs w:val="24"/>
+        </w:rPr>
+        <w:t>PROBLEMA: SIMULAZIONE CLIENTE E SINCRONIZZAZIONE DELLA SUA INTERAZIONE CON I TASK DEL WAITER.</w:t>
       </w:r>
     </w:p>
     <w:p>
@@ -951,71 +1201,6 @@
           <w:szCs w:val="24"/>
         </w:rPr>
       </w:pPr>
-      <w:r>
-        <w:rPr>
-          <w:i/>
-          <w:iCs/>
-          <w:sz w:val="24"/>
-          <w:szCs w:val="24"/>
-        </w:rPr>
-        <w:t>Una soluzione che prevede un modello di cliente più semplice</w:t>
-      </w:r>
-      <w:r>
-        <w:rPr>
-          <w:i/>
-          <w:iCs/>
-          <w:sz w:val="24"/>
-          <w:szCs w:val="24"/>
-        </w:rPr>
-        <w:t xml:space="preserve">, </w:t>
-      </w:r>
-      <w:r>
-        <w:rPr>
-          <w:i/>
-          <w:iCs/>
-          <w:sz w:val="24"/>
-          <w:szCs w:val="24"/>
-        </w:rPr>
-        <w:t>che può essere adatta sia a simulare un solo cliente</w:t>
-      </w:r>
-      <w:r>
-        <w:rPr>
-          <w:i/>
-          <w:iCs/>
-          <w:sz w:val="24"/>
-          <w:szCs w:val="24"/>
-        </w:rPr>
-        <w:t xml:space="preserve"> che molti e che risolverebbe anche il problema di sincronizzazione con i task del </w:t>
-      </w:r>
-      <w:proofErr w:type="spellStart"/>
-      <w:r>
-        <w:rPr>
-          <w:i/>
-          <w:iCs/>
-          <w:sz w:val="24"/>
-          <w:szCs w:val="24"/>
-        </w:rPr>
-        <w:t>waiter</w:t>
-      </w:r>
-      <w:proofErr w:type="spellEnd"/>
-      <w:r>
-        <w:rPr>
-          <w:i/>
-          <w:iCs/>
-          <w:sz w:val="24"/>
-          <w:szCs w:val="24"/>
-        </w:rPr>
-        <w:t xml:space="preserve"> </w:t>
-      </w:r>
-      <w:r>
-        <w:rPr>
-          <w:i/>
-          <w:iCs/>
-          <w:sz w:val="24"/>
-          <w:szCs w:val="24"/>
-        </w:rPr>
-        <w:t>può essere la seguente: ?!</w:t>
-      </w:r>
     </w:p>
     <w:p>
       <w:pPr>
@@ -1029,6 +1214,46 @@
           <w:szCs w:val="24"/>
         </w:rPr>
       </w:pPr>
+      <w:bookmarkStart w:id="1" w:name="_Hlk44018304"/>
+      <w:r>
+        <w:rPr>
+          <w:i/>
+          <w:iCs/>
+          <w:sz w:val="24"/>
+          <w:szCs w:val="24"/>
+        </w:rPr>
+        <w:t xml:space="preserve">Inizialmente avevo pensato ad un modello che simulasse stato per stato tutto il comportamento del cliente e che scambiasse messaggi con il </w:t>
+      </w:r>
+      <w:proofErr w:type="spellStart"/>
+      <w:r>
+        <w:rPr>
+          <w:i/>
+          <w:iCs/>
+          <w:sz w:val="24"/>
+          <w:szCs w:val="24"/>
+        </w:rPr>
+        <w:t>waiter</w:t>
+      </w:r>
+      <w:proofErr w:type="spellEnd"/>
+      <w:r>
+        <w:rPr>
+          <w:i/>
+          <w:iCs/>
+          <w:sz w:val="24"/>
+          <w:szCs w:val="24"/>
+        </w:rPr>
+        <w:t xml:space="preserve"> in modo da potersi sincronizzare e fare le richieste giuste al momento giusto (es: dire che è pronto per ordinare quando è già seduto al tavolo e non quando ci si sta ancora recando). </w:t>
+      </w:r>
+      <w:bookmarkEnd w:id="1"/>
+      <w:r>
+        <w:rPr>
+          <w:i/>
+          <w:iCs/>
+          <w:sz w:val="24"/>
+          <w:szCs w:val="24"/>
+        </w:rPr>
+        <w:t>Questa soluzione poi ha il limite che non può simulare più di un cliente?!</w:t>
+      </w:r>
     </w:p>
     <w:p>
       <w:pPr>
@@ -1049,7 +1274,7 @@
           <w:sz w:val="24"/>
           <w:szCs w:val="24"/>
         </w:rPr>
-        <w:t>Un attore, chiamato simulator, che non fa altro che stare in ascolto di messaggi provenienti dal (</w:t>
+        <w:t xml:space="preserve">Una soluzione che prevede un modello di cliente più semplice, che può essere adatta sia a simulare un solo cliente che molti e che risolverebbe anche il problema di sincronizzazione con i task del </w:t>
       </w:r>
       <w:proofErr w:type="spellStart"/>
       <w:r>
@@ -1069,7 +1294,7 @@
           <w:sz w:val="24"/>
           <w:szCs w:val="24"/>
         </w:rPr>
-        <w:t>?) dove viene detto:</w:t>
+        <w:t xml:space="preserve"> può essere la seguente: ?!</w:t>
       </w:r>
     </w:p>
     <w:p>
@@ -1084,83 +1309,6 @@
           <w:szCs w:val="24"/>
         </w:rPr>
       </w:pPr>
-      <w:r>
-        <w:rPr>
-          <w:i/>
-          <w:iCs/>
-          <w:sz w:val="24"/>
-          <w:szCs w:val="24"/>
-        </w:rPr>
-        <w:t>-</w:t>
-      </w:r>
-      <w:proofErr w:type="spellStart"/>
-      <w:r>
-        <w:rPr>
-          <w:i/>
-          <w:iCs/>
-          <w:sz w:val="24"/>
-          <w:szCs w:val="24"/>
-        </w:rPr>
-        <w:t>table_reached</w:t>
-      </w:r>
-      <w:proofErr w:type="spellEnd"/>
-      <w:r>
-        <w:rPr>
-          <w:i/>
-          <w:iCs/>
-          <w:sz w:val="24"/>
-          <w:szCs w:val="24"/>
-        </w:rPr>
-        <w:t xml:space="preserve">(CID)  </w:t>
-      </w:r>
-      <w:r>
-        <w:rPr>
-          <w:i/>
-          <w:iCs/>
-          <w:sz w:val="24"/>
-          <w:szCs w:val="24"/>
-          <w:lang w:val="en-GB"/>
-        </w:rPr>
-        <w:sym w:font="Wingdings" w:char="F0E0"/>
-      </w:r>
-      <w:r>
-        <w:rPr>
-          <w:i/>
-          <w:iCs/>
-          <w:sz w:val="24"/>
-          <w:szCs w:val="24"/>
-        </w:rPr>
-        <w:t xml:space="preserve"> quando lo ricev</w:t>
-      </w:r>
-      <w:r>
-        <w:rPr>
-          <w:i/>
-          <w:iCs/>
-          <w:sz w:val="24"/>
-          <w:szCs w:val="24"/>
-        </w:rPr>
-        <w:t xml:space="preserve">e, dopo tot manda un messaggio </w:t>
-      </w:r>
-      <w:proofErr w:type="spellStart"/>
-      <w:r>
-        <w:rPr>
-          <w:i/>
-          <w:iCs/>
-          <w:sz w:val="24"/>
-          <w:szCs w:val="24"/>
-        </w:rPr>
-        <w:t>readyToOrder</w:t>
-      </w:r>
-      <w:proofErr w:type="spellEnd"/>
-      <w:r>
-        <w:rPr>
-          <w:i/>
-          <w:iCs/>
-          <w:sz w:val="24"/>
-          <w:szCs w:val="24"/>
-        </w:rPr>
-        <w:t>(CID)</w:t>
-      </w:r>
     </w:p>
     <w:p>
       <w:pPr>
@@ -1181,104 +1329,27 @@
           <w:sz w:val="24"/>
           <w:szCs w:val="24"/>
         </w:rPr>
-        <w:t>-</w:t>
-      </w:r>
-      <w:proofErr w:type="spellStart"/>
-      <w:r>
-        <w:rPr>
-          <w:i/>
-          <w:iCs/>
-          <w:sz w:val="24"/>
-          <w:szCs w:val="24"/>
-        </w:rPr>
-        <w:t>tea_served</w:t>
-      </w:r>
-      <w:proofErr w:type="spellEnd"/>
-      <w:r>
-        <w:rPr>
-          <w:i/>
-          <w:iCs/>
-          <w:sz w:val="24"/>
-          <w:szCs w:val="24"/>
-        </w:rPr>
-        <w:t>(CID)</w:t>
-      </w:r>
-      <w:r>
-        <w:rPr>
-          <w:i/>
-          <w:iCs/>
-          <w:sz w:val="24"/>
-          <w:szCs w:val="24"/>
-        </w:rPr>
-        <w:t xml:space="preserve"> </w:t>
-      </w:r>
-      <w:r>
-        <w:rPr>
-          <w:i/>
-          <w:iCs/>
-          <w:sz w:val="24"/>
-          <w:szCs w:val="24"/>
-          <w:lang w:val="en-GB"/>
-        </w:rPr>
-        <w:sym w:font="Wingdings" w:char="F0E0"/>
-      </w:r>
-      <w:r>
-        <w:rPr>
-          <w:i/>
-          <w:iCs/>
-          <w:sz w:val="24"/>
-          <w:szCs w:val="24"/>
-        </w:rPr>
-        <w:t xml:space="preserve"> quando lo ricev</w:t>
-      </w:r>
-      <w:r>
-        <w:rPr>
-          <w:i/>
-          <w:iCs/>
-          <w:sz w:val="24"/>
-          <w:szCs w:val="24"/>
-        </w:rPr>
-        <w:t xml:space="preserve">e, dopo tot manda un messaggio </w:t>
-      </w:r>
-      <w:proofErr w:type="spellStart"/>
-      <w:r>
-        <w:rPr>
-          <w:i/>
-          <w:iCs/>
-          <w:sz w:val="24"/>
-          <w:szCs w:val="24"/>
-        </w:rPr>
-        <w:t>readyToPay</w:t>
-      </w:r>
-      <w:proofErr w:type="spellEnd"/>
-      <w:r>
-        <w:rPr>
-          <w:i/>
-          <w:iCs/>
-          <w:sz w:val="24"/>
-          <w:szCs w:val="24"/>
-        </w:rPr>
-        <w:t xml:space="preserve">(CID), solo se non è già stato cacciato per aver superato </w:t>
-      </w:r>
-      <w:proofErr w:type="spellStart"/>
-      <w:r>
-        <w:rPr>
-          <w:i/>
-          <w:iCs/>
-          <w:sz w:val="24"/>
-          <w:szCs w:val="24"/>
-        </w:rPr>
-        <w:t>maxstaytime</w:t>
-      </w:r>
-      <w:proofErr w:type="spellEnd"/>
-      <w:r>
-        <w:rPr>
-          <w:i/>
-          <w:iCs/>
-          <w:sz w:val="24"/>
-          <w:szCs w:val="24"/>
-        </w:rPr>
-        <w:t xml:space="preserve"> (come controllarlo?)</w:t>
+        <w:t>Un attore, chiamato simulator, che non fa altro che stare in ascolto di messaggi provenienti dal (</w:t>
+      </w:r>
+      <w:proofErr w:type="spellStart"/>
+      <w:r>
+        <w:rPr>
+          <w:i/>
+          <w:iCs/>
+          <w:sz w:val="24"/>
+          <w:szCs w:val="24"/>
+        </w:rPr>
+        <w:t>waiter</w:t>
+      </w:r>
+      <w:proofErr w:type="spellEnd"/>
+      <w:r>
+        <w:rPr>
+          <w:i/>
+          <w:iCs/>
+          <w:sz w:val="24"/>
+          <w:szCs w:val="24"/>
+        </w:rPr>
+        <w:t>?) dove viene detto:</w:t>
       </w:r>
     </w:p>
     <w:p>
@@ -1293,6 +1364,83 @@
           <w:szCs w:val="24"/>
         </w:rPr>
       </w:pPr>
+      <w:r>
+        <w:rPr>
+          <w:i/>
+          <w:iCs/>
+          <w:sz w:val="24"/>
+          <w:szCs w:val="24"/>
+        </w:rPr>
+        <w:t>-</w:t>
+      </w:r>
+      <w:proofErr w:type="spellStart"/>
+      <w:r>
+        <w:rPr>
+          <w:i/>
+          <w:iCs/>
+          <w:sz w:val="24"/>
+          <w:szCs w:val="24"/>
+        </w:rPr>
+        <w:t>table_reached</w:t>
+      </w:r>
+      <w:proofErr w:type="spellEnd"/>
+      <w:r>
+        <w:rPr>
+          <w:i/>
+          <w:iCs/>
+          <w:sz w:val="24"/>
+          <w:szCs w:val="24"/>
+        </w:rPr>
+        <w:t xml:space="preserve">(CID)  </w:t>
+      </w:r>
+      <w:r>
+        <w:rPr>
+          <w:i/>
+          <w:iCs/>
+          <w:sz w:val="24"/>
+          <w:szCs w:val="24"/>
+          <w:lang w:val="en-GB"/>
+        </w:rPr>
+        <w:sym w:font="Wingdings" w:char="F0E0"/>
+      </w:r>
+      <w:r>
+        <w:rPr>
+          <w:i/>
+          <w:iCs/>
+          <w:sz w:val="24"/>
+          <w:szCs w:val="24"/>
+        </w:rPr>
+        <w:t xml:space="preserve"> quando lo ricev</w:t>
+      </w:r>
+      <w:r>
+        <w:rPr>
+          <w:i/>
+          <w:iCs/>
+          <w:sz w:val="24"/>
+          <w:szCs w:val="24"/>
+        </w:rPr>
+        <w:t xml:space="preserve">e, dopo tot manda un messaggio </w:t>
+      </w:r>
+      <w:proofErr w:type="spellStart"/>
+      <w:r>
+        <w:rPr>
+          <w:i/>
+          <w:iCs/>
+          <w:sz w:val="24"/>
+          <w:szCs w:val="24"/>
+        </w:rPr>
+        <w:t>readyToOrder</w:t>
+      </w:r>
+      <w:proofErr w:type="spellEnd"/>
+      <w:r>
+        <w:rPr>
+          <w:i/>
+          <w:iCs/>
+          <w:sz w:val="24"/>
+          <w:szCs w:val="24"/>
+        </w:rPr>
+        <w:t>(CID)</w:t>
+      </w:r>
     </w:p>
     <w:p>
       <w:pPr>
@@ -1313,6 +1461,138 @@
           <w:sz w:val="24"/>
           <w:szCs w:val="24"/>
         </w:rPr>
+        <w:t>-</w:t>
+      </w:r>
+      <w:proofErr w:type="spellStart"/>
+      <w:r>
+        <w:rPr>
+          <w:i/>
+          <w:iCs/>
+          <w:sz w:val="24"/>
+          <w:szCs w:val="24"/>
+        </w:rPr>
+        <w:t>tea_served</w:t>
+      </w:r>
+      <w:proofErr w:type="spellEnd"/>
+      <w:r>
+        <w:rPr>
+          <w:i/>
+          <w:iCs/>
+          <w:sz w:val="24"/>
+          <w:szCs w:val="24"/>
+        </w:rPr>
+        <w:t>(CID)</w:t>
+      </w:r>
+      <w:r>
+        <w:rPr>
+          <w:i/>
+          <w:iCs/>
+          <w:sz w:val="24"/>
+          <w:szCs w:val="24"/>
+        </w:rPr>
+        <w:t xml:space="preserve"> </w:t>
+      </w:r>
+      <w:r>
+        <w:rPr>
+          <w:i/>
+          <w:iCs/>
+          <w:sz w:val="24"/>
+          <w:szCs w:val="24"/>
+          <w:lang w:val="en-GB"/>
+        </w:rPr>
+        <w:sym w:font="Wingdings" w:char="F0E0"/>
+      </w:r>
+      <w:r>
+        <w:rPr>
+          <w:i/>
+          <w:iCs/>
+          <w:sz w:val="24"/>
+          <w:szCs w:val="24"/>
+        </w:rPr>
+        <w:t xml:space="preserve"> quando lo ricev</w:t>
+      </w:r>
+      <w:r>
+        <w:rPr>
+          <w:i/>
+          <w:iCs/>
+          <w:sz w:val="24"/>
+          <w:szCs w:val="24"/>
+        </w:rPr>
+        <w:t xml:space="preserve">e, dopo tot manda un messaggio </w:t>
+      </w:r>
+      <w:proofErr w:type="spellStart"/>
+      <w:r>
+        <w:rPr>
+          <w:i/>
+          <w:iCs/>
+          <w:sz w:val="24"/>
+          <w:szCs w:val="24"/>
+        </w:rPr>
+        <w:t>readyToPay</w:t>
+      </w:r>
+      <w:proofErr w:type="spellEnd"/>
+      <w:r>
+        <w:rPr>
+          <w:i/>
+          <w:iCs/>
+          <w:sz w:val="24"/>
+          <w:szCs w:val="24"/>
+        </w:rPr>
+        <w:t xml:space="preserve">(CID), solo se non è già stato cacciato per aver superato </w:t>
+      </w:r>
+      <w:proofErr w:type="spellStart"/>
+      <w:r>
+        <w:rPr>
+          <w:i/>
+          <w:iCs/>
+          <w:sz w:val="24"/>
+          <w:szCs w:val="24"/>
+        </w:rPr>
+        <w:t>maxstaytime</w:t>
+      </w:r>
+      <w:proofErr w:type="spellEnd"/>
+      <w:r>
+        <w:rPr>
+          <w:i/>
+          <w:iCs/>
+          <w:sz w:val="24"/>
+          <w:szCs w:val="24"/>
+        </w:rPr>
+        <w:t xml:space="preserve"> (come controllarlo?)</w:t>
+      </w:r>
+    </w:p>
+    <w:p>
+      <w:pPr>
+        <w:pStyle w:val="Paragrafoelenco"/>
+        <w:ind w:left="360"/>
+        <w:jc w:val="both"/>
+        <w:rPr>
+          <w:i/>
+          <w:iCs/>
+          <w:sz w:val="24"/>
+          <w:szCs w:val="24"/>
+        </w:rPr>
+      </w:pPr>
+    </w:p>
+    <w:p>
+      <w:pPr>
+        <w:pStyle w:val="Paragrafoelenco"/>
+        <w:ind w:left="360"/>
+        <w:jc w:val="both"/>
+        <w:rPr>
+          <w:i/>
+          <w:iCs/>
+          <w:sz w:val="24"/>
+          <w:szCs w:val="24"/>
+        </w:rPr>
+      </w:pPr>
+      <w:r>
+        <w:rPr>
+          <w:i/>
+          <w:iCs/>
+          <w:sz w:val="24"/>
+          <w:szCs w:val="24"/>
+        </w:rPr>
         <w:t xml:space="preserve">L’interazione con la </w:t>
       </w:r>
       <w:proofErr w:type="spellStart"/>
@@ -1333,27 +1613,25 @@
           <w:sz w:val="24"/>
           <w:szCs w:val="24"/>
         </w:rPr>
-        <w:t xml:space="preserve"> verrebbe poi totalmente rimossa e sostituita con degli </w:t>
-      </w:r>
-      <w:proofErr w:type="spellStart"/>
-      <w:r>
-        <w:rPr>
-          <w:i/>
-          <w:iCs/>
-          <w:sz w:val="24"/>
-          <w:szCs w:val="24"/>
-        </w:rPr>
-        <w:t>automsg</w:t>
-      </w:r>
-      <w:proofErr w:type="spellEnd"/>
-      <w:r>
-        <w:rPr>
-          <w:i/>
-          <w:iCs/>
-          <w:sz w:val="24"/>
-          <w:szCs w:val="24"/>
-        </w:rPr>
-        <w:t xml:space="preserve"> ring che si manda da sola la </w:t>
+        <w:t xml:space="preserve"> verrebbe poi totalmente rimossa e sostituita con degli auto</w:t>
+      </w:r>
+      <w:r>
+        <w:rPr>
+          <w:i/>
+          <w:iCs/>
+          <w:sz w:val="24"/>
+          <w:szCs w:val="24"/>
+        </w:rPr>
+        <w:t>-</w:t>
+      </w:r>
+      <w:r>
+        <w:rPr>
+          <w:i/>
+          <w:iCs/>
+          <w:sz w:val="24"/>
+          <w:szCs w:val="24"/>
+        </w:rPr>
+        <w:t xml:space="preserve">msg ring che si manda da sola la </w:t>
       </w:r>
       <w:proofErr w:type="spellStart"/>
       <w:r>
@@ -1376,6 +1654,7 @@
         <w:t>.</w:t>
       </w:r>
     </w:p>
+    <w:bookmarkEnd w:id="0"/>
     <w:p>
       <w:pPr>
         <w:pStyle w:val="Paragrafoelenco"/>
@@ -1385,6 +1664,246 @@
           <w:szCs w:val="24"/>
         </w:rPr>
       </w:pPr>
+    </w:p>
+    <w:p>
+      <w:pPr>
+        <w:rPr>
+          <w:sz w:val="24"/>
+          <w:szCs w:val="24"/>
+        </w:rPr>
+      </w:pPr>
+      <w:r>
+        <w:rPr>
+          <w:sz w:val="24"/>
+          <w:szCs w:val="24"/>
+        </w:rPr>
+        <w:lastRenderedPageBreak/>
+        <w:br w:type="page"/>
+      </w:r>
+    </w:p>
+    <w:p>
+      <w:pPr>
+        <w:pStyle w:val="Paragrafoelenco"/>
+        <w:ind w:left="360"/>
+        <w:rPr>
+          <w:sz w:val="24"/>
+          <w:szCs w:val="24"/>
+        </w:rPr>
+      </w:pPr>
+      <w:r>
+        <w:rPr>
+          <w:sz w:val="24"/>
+          <w:szCs w:val="24"/>
+        </w:rPr>
+        <w:lastRenderedPageBreak/>
+        <w:drawing>
+          <wp:anchor distT="0" distB="0" distL="114300" distR="114300" simplePos="0" relativeHeight="251660288" behindDoc="0" locked="0" layoutInCell="1" allowOverlap="1" wp14:anchorId="74CEAD08" wp14:editId="2B962FDD">
+            <wp:simplePos x="0" y="0"/>
+            <wp:positionH relativeFrom="column">
+              <wp:posOffset>224790</wp:posOffset>
+            </wp:positionH>
+            <wp:positionV relativeFrom="paragraph">
+              <wp:posOffset>289560</wp:posOffset>
+            </wp:positionV>
+            <wp:extent cx="6120130" cy="1597025"/>
+            <wp:effectExtent l="0" t="0" r="0" b="3175"/>
+            <wp:wrapTopAndBottom/>
+            <wp:docPr id="3" name="Immagine 3"/>
+            <wp:cNvGraphicFramePr>
+              <a:graphicFrameLocks xmlns:a="http://schemas.openxmlformats.org/drawingml/2006/main" noChangeAspect="1"/>
+            </wp:cNvGraphicFramePr>
+            <a:graphic xmlns:a="http://schemas.openxmlformats.org/drawingml/2006/main">
+              <a:graphicData uri="http://schemas.openxmlformats.org/drawingml/2006/picture">
+                <pic:pic xmlns:pic="http://schemas.openxmlformats.org/drawingml/2006/picture">
+                  <pic:nvPicPr>
+                    <pic:cNvPr id="1" name=""/>
+                    <pic:cNvPicPr/>
+                  </pic:nvPicPr>
+                  <pic:blipFill>
+                    <a:blip r:embed="rId8">
+                      <a:extLst>
+                        <a:ext uri="{28A0092B-C50C-407E-A947-70E740481C1C}">
+                          <a14:useLocalDpi xmlns:a14="http://schemas.microsoft.com/office/drawing/2010/main" val="0"/>
+                        </a:ext>
+                      </a:extLst>
+                    </a:blip>
+                    <a:stretch>
+                      <a:fillRect/>
+                    </a:stretch>
+                  </pic:blipFill>
+                  <pic:spPr>
+                    <a:xfrm>
+                      <a:off x="0" y="0"/>
+                      <a:ext cx="6120130" cy="1597025"/>
+                    </a:xfrm>
+                    <a:prstGeom prst="rect">
+                      <a:avLst/>
+                    </a:prstGeom>
+                  </pic:spPr>
+                </pic:pic>
+              </a:graphicData>
+            </a:graphic>
+          </wp:anchor>
+        </w:drawing>
+      </w:r>
+      <w:r>
+        <w:rPr>
+          <w:sz w:val="24"/>
+          <w:szCs w:val="24"/>
+        </w:rPr>
+        <w:t xml:space="preserve">Nel </w:t>
+      </w:r>
+      <w:proofErr w:type="spellStart"/>
+      <w:r>
+        <w:rPr>
+          <w:sz w:val="24"/>
+          <w:szCs w:val="24"/>
+        </w:rPr>
+        <w:t>waiterwlaker.qak</w:t>
+      </w:r>
+      <w:proofErr w:type="spellEnd"/>
+      <w:r>
+        <w:rPr>
+          <w:sz w:val="24"/>
+          <w:szCs w:val="24"/>
+        </w:rPr>
+        <w:t xml:space="preserve"> qual è la logica dietro all’if, ala </w:t>
+      </w:r>
+      <w:proofErr w:type="spellStart"/>
+      <w:r>
+        <w:rPr>
+          <w:sz w:val="24"/>
+          <w:szCs w:val="24"/>
+        </w:rPr>
+        <w:t>backT</w:t>
+      </w:r>
+      <w:proofErr w:type="spellEnd"/>
+      <w:r>
+        <w:rPr>
+          <w:sz w:val="24"/>
+          <w:szCs w:val="24"/>
+        </w:rPr>
+        <w:t xml:space="preserve"> </w:t>
+      </w:r>
+      <w:proofErr w:type="spellStart"/>
+      <w:r>
+        <w:rPr>
+          <w:sz w:val="24"/>
+          <w:szCs w:val="24"/>
+        </w:rPr>
+        <w:t>ecc</w:t>
+      </w:r>
+      <w:proofErr w:type="spellEnd"/>
+      <w:r>
+        <w:rPr>
+          <w:sz w:val="24"/>
+          <w:szCs w:val="24"/>
+        </w:rPr>
+        <w:t>?</w:t>
+      </w:r>
+    </w:p>
+    <w:p/>
+    <w:p/>
+    <w:p/>
+    <w:p/>
+    <w:p>
+      <w:pPr>
+        <w:tabs>
+          <w:tab w:val="left" w:pos="2088"/>
+        </w:tabs>
+      </w:pPr>
+    </w:p>
+    <w:p>
+      <w:pPr>
+        <w:tabs>
+          <w:tab w:val="left" w:pos="2088"/>
+        </w:tabs>
+      </w:pPr>
+      <w:r>
+        <w:t xml:space="preserve">GIOCO DA GIOCARE: Come Analista identificare dei </w:t>
+      </w:r>
+      <w:proofErr w:type="spellStart"/>
+      <w:r>
+        <w:t>sottoproblemi</w:t>
+      </w:r>
+      <w:proofErr w:type="spellEnd"/>
+      <w:r>
+        <w:t xml:space="preserve"> che magari in uno sprint successivo si possono tradurre in veri e propri sottosistemi nati con lo scopo di risolverli.</w:t>
+      </w:r>
+    </w:p>
+    <w:p>
+      <w:pPr>
+        <w:tabs>
+          <w:tab w:val="left" w:pos="2088"/>
+        </w:tabs>
+      </w:pPr>
+    </w:p>
+    <w:p>
+      <w:pPr>
+        <w:tabs>
+          <w:tab w:val="left" w:pos="2088"/>
+        </w:tabs>
+      </w:pPr>
+      <w:r>
+        <w:t xml:space="preserve">Essendo in un approccio a spirale, tutto quello che abbiamo fatto in prima battuta è impossibile </w:t>
+      </w:r>
+      <w:r>
+        <w:t xml:space="preserve">che </w:t>
+      </w:r>
+      <w:r>
+        <w:t>sia un’analisi perfettamente corretta</w:t>
+      </w:r>
+      <w:r>
+        <w:t>. Quindi ad ogni Sprint dobbiamo rileggere l’</w:t>
+      </w:r>
+      <w:proofErr w:type="spellStart"/>
+      <w:r>
+        <w:t>overview</w:t>
+      </w:r>
+      <w:proofErr w:type="spellEnd"/>
+      <w:r>
+        <w:t xml:space="preserve"> iniziale e magari riprendere una problematica che avevamo suscitato e dire:</w:t>
+      </w:r>
+      <w:r>
+        <w:br/>
+        <w:t xml:space="preserve">“Con riferimento alla </w:t>
+      </w:r>
+      <w:r>
+        <w:t>problematica “nome della problematica” evidenziata nell’</w:t>
+      </w:r>
+      <w:proofErr w:type="spellStart"/>
+      <w:r>
+        <w:t>overview</w:t>
+      </w:r>
+      <w:proofErr w:type="spellEnd"/>
+      <w:r>
+        <w:t xml:space="preserve"> iniziale… la riprendiamo e magari ci siamo accorti che… oppure si amplia perché non avevamo considerato questo e quell’aspetto </w:t>
+      </w:r>
+      <w:proofErr w:type="spellStart"/>
+      <w:r>
+        <w:t>ecc</w:t>
+      </w:r>
+      <w:proofErr w:type="spellEnd"/>
+      <w:r>
+        <w:t>…”</w:t>
+      </w:r>
+    </w:p>
+    <w:p>
+      <w:pPr>
+        <w:tabs>
+          <w:tab w:val="left" w:pos="2088"/>
+        </w:tabs>
+      </w:pPr>
+    </w:p>
+    <w:p>
+      <w:pPr>
+        <w:tabs>
+          <w:tab w:val="left" w:pos="2088"/>
+        </w:tabs>
+      </w:pPr>
+      <w:r>
+        <w:t>Cliente dispettoso: Che suona tante volte oppure suona una volta e poi va via… Può essere margine di raffinamento di uno Sprint avanzato.</w:t>
+      </w:r>
     </w:p>
     <w:sectPr>
       <w:pgSz w:w="11906" w:h="16838"/>
@@ -1789,6 +2308,119 @@
       </w:rPr>
     </w:lvl>
   </w:abstractNum>
+  <w:abstractNum w:abstractNumId="3" w15:restartNumberingAfterBreak="0">
+    <w:nsid w:val="6D1E68C4"/>
+    <w:multiLevelType w:val="hybridMultilevel"/>
+    <w:tmpl w:val="0BDEA274"/>
+    <w:lvl w:ilvl="0" w:tplc="04100001">
+      <w:start w:val="1"/>
+      <w:numFmt w:val="bullet"/>
+      <w:lvlText w:val=""/>
+      <w:lvlJc w:val="left"/>
+      <w:pPr>
+        <w:ind w:left="360" w:hanging="360"/>
+      </w:pPr>
+      <w:rPr>
+        <w:rFonts w:ascii="Symbol" w:hAnsi="Symbol" w:hint="default"/>
+      </w:rPr>
+    </w:lvl>
+    <w:lvl w:ilvl="1" w:tplc="04100003" w:tentative="1">
+      <w:start w:val="1"/>
+      <w:numFmt w:val="bullet"/>
+      <w:lvlText w:val="o"/>
+      <w:lvlJc w:val="left"/>
+      <w:pPr>
+        <w:ind w:left="1080" w:hanging="360"/>
+      </w:pPr>
+      <w:rPr>
+        <w:rFonts w:ascii="Courier New" w:hAnsi="Courier New" w:cs="Courier New" w:hint="default"/>
+      </w:rPr>
+    </w:lvl>
+    <w:lvl w:ilvl="2" w:tplc="04100005" w:tentative="1">
+      <w:start w:val="1"/>
+      <w:numFmt w:val="bullet"/>
+      <w:lvlText w:val=""/>
+      <w:lvlJc w:val="left"/>
+      <w:pPr>
+        <w:ind w:left="1800" w:hanging="360"/>
+      </w:pPr>
+      <w:rPr>
+        <w:rFonts w:ascii="Wingdings" w:hAnsi="Wingdings" w:hint="default"/>
+      </w:rPr>
+    </w:lvl>
+    <w:lvl w:ilvl="3" w:tplc="04100001" w:tentative="1">
+      <w:start w:val="1"/>
+      <w:numFmt w:val="bullet"/>
+      <w:lvlText w:val=""/>
+      <w:lvlJc w:val="left"/>
+      <w:pPr>
+        <w:ind w:left="2520" w:hanging="360"/>
+      </w:pPr>
+      <w:rPr>
+        <w:rFonts w:ascii="Symbol" w:hAnsi="Symbol" w:hint="default"/>
+      </w:rPr>
+    </w:lvl>
+    <w:lvl w:ilvl="4" w:tplc="04100003" w:tentative="1">
+      <w:start w:val="1"/>
+      <w:numFmt w:val="bullet"/>
+      <w:lvlText w:val="o"/>
+      <w:lvlJc w:val="left"/>
+      <w:pPr>
+        <w:ind w:left="3240" w:hanging="360"/>
+      </w:pPr>
+      <w:rPr>
+        <w:rFonts w:ascii="Courier New" w:hAnsi="Courier New" w:cs="Courier New" w:hint="default"/>
+      </w:rPr>
+    </w:lvl>
+    <w:lvl w:ilvl="5" w:tplc="04100005" w:tentative="1">
+      <w:start w:val="1"/>
+      <w:numFmt w:val="bullet"/>
+      <w:lvlText w:val=""/>
+      <w:lvlJc w:val="left"/>
+      <w:pPr>
+        <w:ind w:left="3960" w:hanging="360"/>
+      </w:pPr>
+      <w:rPr>
+        <w:rFonts w:ascii="Wingdings" w:hAnsi="Wingdings" w:hint="default"/>
+      </w:rPr>
+    </w:lvl>
+    <w:lvl w:ilvl="6" w:tplc="04100001" w:tentative="1">
+      <w:start w:val="1"/>
+      <w:numFmt w:val="bullet"/>
+      <w:lvlText w:val=""/>
+      <w:lvlJc w:val="left"/>
+      <w:pPr>
+        <w:ind w:left="4680" w:hanging="360"/>
+      </w:pPr>
+      <w:rPr>
+        <w:rFonts w:ascii="Symbol" w:hAnsi="Symbol" w:hint="default"/>
+      </w:rPr>
+    </w:lvl>
+    <w:lvl w:ilvl="7" w:tplc="04100003" w:tentative="1">
+      <w:start w:val="1"/>
+      <w:numFmt w:val="bullet"/>
+      <w:lvlText w:val="o"/>
+      <w:lvlJc w:val="left"/>
+      <w:pPr>
+        <w:ind w:left="5400" w:hanging="360"/>
+      </w:pPr>
+      <w:rPr>
+        <w:rFonts w:ascii="Courier New" w:hAnsi="Courier New" w:cs="Courier New" w:hint="default"/>
+      </w:rPr>
+    </w:lvl>
+    <w:lvl w:ilvl="8" w:tplc="04100005" w:tentative="1">
+      <w:start w:val="1"/>
+      <w:numFmt w:val="bullet"/>
+      <w:lvlText w:val=""/>
+      <w:lvlJc w:val="left"/>
+      <w:pPr>
+        <w:ind w:left="6120" w:hanging="360"/>
+      </w:pPr>
+      <w:rPr>
+        <w:rFonts w:ascii="Wingdings" w:hAnsi="Wingdings" w:hint="default"/>
+      </w:rPr>
+    </w:lvl>
+  </w:abstractNum>
   <w:num w:numId="1">
     <w:abstractNumId w:val="0"/>
   </w:num>
@@ -1797,6 +2429,9 @@
   </w:num>
   <w:num w:numId="3">
     <w:abstractNumId w:val="1"/>
+  </w:num>
+  <w:num w:numId="4">
+    <w:abstractNumId w:val="3"/>
   </w:num>
 </w:numbering>
 </file>

</xml_diff>

<commit_message>
Aggiunti virtualRobot e basicRobot. Ultimato Sprint_1
</commit_message>
<xml_diff>
--- a/DOCUMENTS/Domande committente.docx
+++ b/DOCUMENTS/Domande committente.docx
@@ -1692,6 +1692,7 @@
       </w:pPr>
       <w:r>
         <w:rPr>
+          <w:noProof/>
           <w:sz w:val="24"/>
           <w:szCs w:val="24"/>
         </w:rPr>
@@ -1886,23 +1887,6 @@
       <w:proofErr w:type="spellEnd"/>
       <w:r>
         <w:t>…”</w:t>
-      </w:r>
-    </w:p>
-    <w:p>
-      <w:pPr>
-        <w:tabs>
-          <w:tab w:val="left" w:pos="2088"/>
-        </w:tabs>
-      </w:pPr>
-    </w:p>
-    <w:p>
-      <w:pPr>
-        <w:tabs>
-          <w:tab w:val="left" w:pos="2088"/>
-        </w:tabs>
-      </w:pPr>
-      <w:r>
-        <w:t>Cliente dispettoso: Che suona tante volte oppure suona una volta e poi va via… Può essere margine di raffinamento di uno Sprint avanzato.</w:t>
       </w:r>
     </w:p>
     <w:sectPr>

</xml_diff>

<commit_message>
Implementato maxStayTime observer. Quasi ultimato Sprint2
</commit_message>
<xml_diff>
--- a/DOCUMENTS/Domande committente.docx
+++ b/DOCUMENTS/Domande committente.docx
@@ -22,6 +22,14 @@
     <w:p/>
     <w:p>
       <w:pPr>
+        <w:jc w:val="right"/>
+      </w:pPr>
+      <w:r>
+        <w:t>25/06/2020</w:t>
+      </w:r>
+    </w:p>
+    <w:p>
+      <w:pPr>
         <w:pStyle w:val="Paragrafoelenco"/>
         <w:numPr>
           <w:ilvl w:val="0"/>
@@ -124,6 +132,7 @@
         <w:rPr>
           <w:sz w:val="24"/>
           <w:szCs w:val="24"/>
+          <w:lang w:val="en-GB"/>
         </w:rPr>
       </w:pPr>
     </w:p>
@@ -618,6 +627,15 @@
         </w:rPr>
         <w:t xml:space="preserve"> Me ne occuperò in uno dei futuri Sprint.</w:t>
       </w:r>
+    </w:p>
+    <w:p>
+      <w:pPr>
+        <w:pStyle w:val="Paragrafoelenco"/>
+        <w:rPr>
+          <w:sz w:val="24"/>
+          <w:szCs w:val="24"/>
+        </w:rPr>
+      </w:pPr>
     </w:p>
     <w:p>
       <w:pPr>
@@ -1667,6 +1685,7 @@
     </w:p>
     <w:p>
       <w:pPr>
+        <w:jc w:val="right"/>
         <w:rPr>
           <w:sz w:val="24"/>
           <w:szCs w:val="24"/>
@@ -1678,6 +1697,719 @@
           <w:szCs w:val="24"/>
         </w:rPr>
         <w:lastRenderedPageBreak/>
+        <w:t>02/07/2020</w:t>
+      </w:r>
+    </w:p>
+    <w:p>
+      <w:pPr>
+        <w:pStyle w:val="Paragrafoelenco"/>
+        <w:numPr>
+          <w:ilvl w:val="0"/>
+          <w:numId w:val="6"/>
+        </w:numPr>
+        <w:jc w:val="both"/>
+        <w:rPr>
+          <w:sz w:val="24"/>
+          <w:szCs w:val="24"/>
+        </w:rPr>
+      </w:pPr>
+      <w:r>
+        <w:rPr>
+          <w:sz w:val="24"/>
+          <w:szCs w:val="24"/>
+        </w:rPr>
+        <w:t xml:space="preserve">La stessa base di conoscenza </w:t>
+      </w:r>
+      <w:proofErr w:type="spellStart"/>
+      <w:r>
+        <w:rPr>
+          <w:sz w:val="24"/>
+          <w:szCs w:val="24"/>
+        </w:rPr>
+        <w:t>Prolog</w:t>
+      </w:r>
+      <w:proofErr w:type="spellEnd"/>
+      <w:r>
+        <w:rPr>
+          <w:sz w:val="24"/>
+          <w:szCs w:val="24"/>
+        </w:rPr>
+        <w:t xml:space="preserve"> può essere condivisa tra più attori? Se per dire uno solo di questi vi scrive e gli altri vi accedono solo in lettura (dovranno poi essere attori facenti parte dello stesso </w:t>
+      </w:r>
+      <w:proofErr w:type="spellStart"/>
+      <w:r>
+        <w:rPr>
+          <w:sz w:val="24"/>
+          <w:szCs w:val="24"/>
+        </w:rPr>
+        <w:t>Context</w:t>
+      </w:r>
+      <w:proofErr w:type="spellEnd"/>
+      <w:r>
+        <w:rPr>
+          <w:sz w:val="24"/>
+          <w:szCs w:val="24"/>
+        </w:rPr>
+        <w:t xml:space="preserve"> per potervi accedere).</w:t>
+      </w:r>
+      <w:r>
+        <w:rPr>
+          <w:sz w:val="24"/>
+          <w:szCs w:val="24"/>
+        </w:rPr>
+        <w:t xml:space="preserve"> </w:t>
+      </w:r>
+    </w:p>
+    <w:p>
+      <w:pPr>
+        <w:pStyle w:val="Paragrafoelenco"/>
+        <w:ind w:left="360"/>
+        <w:jc w:val="both"/>
+        <w:rPr>
+          <w:i/>
+          <w:iCs/>
+          <w:sz w:val="24"/>
+          <w:szCs w:val="24"/>
+        </w:rPr>
+      </w:pPr>
+      <w:r>
+        <w:rPr>
+          <w:i/>
+          <w:iCs/>
+          <w:sz w:val="24"/>
+          <w:szCs w:val="24"/>
+        </w:rPr>
+        <w:t>No</w:t>
+      </w:r>
+      <w:r>
+        <w:rPr>
+          <w:i/>
+          <w:iCs/>
+          <w:sz w:val="24"/>
+          <w:szCs w:val="24"/>
+        </w:rPr>
+        <w:t xml:space="preserve">, meglio rimanere svincolati da possibili problemi e farli comunicare sempre tramite scambio di messaggi. </w:t>
+      </w:r>
+      <w:r>
+        <w:rPr>
+          <w:i/>
+          <w:iCs/>
+          <w:sz w:val="24"/>
+          <w:szCs w:val="24"/>
+        </w:rPr>
+        <w:t xml:space="preserve">L’attore che vi accede in lettura dovrebbe fare delle </w:t>
+      </w:r>
+      <w:proofErr w:type="spellStart"/>
+      <w:r>
+        <w:rPr>
+          <w:i/>
+          <w:iCs/>
+          <w:sz w:val="24"/>
+          <w:szCs w:val="24"/>
+        </w:rPr>
+        <w:t>consult</w:t>
+      </w:r>
+      <w:proofErr w:type="spellEnd"/>
+      <w:r>
+        <w:rPr>
+          <w:i/>
+          <w:iCs/>
+          <w:sz w:val="24"/>
+          <w:szCs w:val="24"/>
+        </w:rPr>
+        <w:t xml:space="preserve"> continue per avere la kb aggiornata </w:t>
+      </w:r>
+      <w:r>
+        <w:rPr>
+          <mc:AlternateContent>
+            <mc:Choice Requires="w16se"/>
+            <mc:Fallback>
+              <w:rFonts w:ascii="Segoe UI Emoji" w:eastAsia="Segoe UI Emoji" w:hAnsi="Segoe UI Emoji" w:cs="Segoe UI Emoji"/>
+            </mc:Fallback>
+          </mc:AlternateContent>
+          <w:i/>
+          <w:iCs/>
+          <w:sz w:val="24"/>
+          <w:szCs w:val="24"/>
+        </w:rPr>
+        <mc:AlternateContent>
+          <mc:Choice Requires="w16se">
+            <w16se:symEx w16se:font="Segoe UI Emoji" w16se:char="2639"/>
+          </mc:Choice>
+          <mc:Fallback>
+            <w:t>☹</w:t>
+          </mc:Fallback>
+        </mc:AlternateContent>
+      </w:r>
+      <w:r>
+        <w:rPr>
+          <w:i/>
+          <w:iCs/>
+          <w:sz w:val="24"/>
+          <w:szCs w:val="24"/>
+        </w:rPr>
+        <w:t>. Poi a</w:t>
+      </w:r>
+      <w:r>
+        <w:rPr>
+          <w:i/>
+          <w:iCs/>
+          <w:sz w:val="24"/>
+          <w:szCs w:val="24"/>
+        </w:rPr>
+        <w:t xml:space="preserve">nche se uno </w:t>
+      </w:r>
+      <w:proofErr w:type="gramStart"/>
+      <w:r>
+        <w:rPr>
+          <w:i/>
+          <w:iCs/>
+          <w:sz w:val="24"/>
+          <w:szCs w:val="24"/>
+        </w:rPr>
+        <w:t>vi accede</w:t>
+      </w:r>
+      <w:proofErr w:type="gramEnd"/>
+      <w:r>
+        <w:rPr>
+          <w:i/>
+          <w:iCs/>
+          <w:sz w:val="24"/>
+          <w:szCs w:val="24"/>
+        </w:rPr>
+        <w:t xml:space="preserve"> in lettura potrebbe sorgere il problema che “chi mi assicura che quando poi ho letto e mentre processo quei dati non siano magari già cambiati?” Nessuno. A meno che io non sia l’unico attore che legge e scrive su quella kb: in questo caso posso essere sicuro.</w:t>
+      </w:r>
+    </w:p>
+    <w:p>
+      <w:pPr>
+        <w:pStyle w:val="Paragrafoelenco"/>
+        <w:ind w:left="360"/>
+        <w:jc w:val="both"/>
+        <w:rPr>
+          <w:i/>
+          <w:iCs/>
+          <w:sz w:val="24"/>
+          <w:szCs w:val="24"/>
+        </w:rPr>
+      </w:pPr>
+      <w:r>
+        <w:rPr>
+          <w:i/>
+          <w:iCs/>
+          <w:sz w:val="24"/>
+          <w:szCs w:val="24"/>
+        </w:rPr>
+        <w:t>Si potrebbe pensare, di modellare ogni entità come proprietaria della relativa kb al proprio stato e inerenti.</w:t>
+      </w:r>
+    </w:p>
+    <w:p>
+      <w:pPr>
+        <w:pStyle w:val="Paragrafoelenco"/>
+        <w:ind w:left="360"/>
+        <w:jc w:val="both"/>
+        <w:rPr>
+          <w:i/>
+          <w:iCs/>
+          <w:sz w:val="24"/>
+          <w:szCs w:val="24"/>
+        </w:rPr>
+      </w:pPr>
+      <w:r>
+        <w:rPr>
+          <w:i/>
+          <w:iCs/>
+          <w:sz w:val="24"/>
+          <w:szCs w:val="24"/>
+        </w:rPr>
+        <w:t>Poi si può interrogare questa in due modi:</w:t>
+      </w:r>
+    </w:p>
+    <w:p>
+      <w:pPr>
+        <w:pStyle w:val="Paragrafoelenco"/>
+        <w:ind w:left="360"/>
+        <w:jc w:val="both"/>
+        <w:rPr>
+          <w:i/>
+          <w:iCs/>
+          <w:sz w:val="24"/>
+          <w:szCs w:val="24"/>
+        </w:rPr>
+      </w:pPr>
+      <w:r>
+        <w:rPr>
+          <w:i/>
+          <w:iCs/>
+          <w:sz w:val="24"/>
+          <w:szCs w:val="24"/>
+        </w:rPr>
+        <w:t>-tramite Request (lei fa una solve e poi mi risponde con una) -</w:t>
+      </w:r>
+      <w:proofErr w:type="spellStart"/>
+      <w:r>
+        <w:rPr>
+          <w:i/>
+          <w:iCs/>
+          <w:sz w:val="24"/>
+          <w:szCs w:val="24"/>
+        </w:rPr>
+        <w:t>Reply</w:t>
+      </w:r>
+      <w:proofErr w:type="spellEnd"/>
+    </w:p>
+    <w:p>
+      <w:pPr>
+        <w:pStyle w:val="Paragrafoelenco"/>
+        <w:ind w:left="360"/>
+        <w:jc w:val="both"/>
+        <w:rPr>
+          <w:i/>
+          <w:iCs/>
+          <w:sz w:val="24"/>
+          <w:szCs w:val="24"/>
+        </w:rPr>
+      </w:pPr>
+      <w:r>
+        <w:rPr>
+          <w:i/>
+          <w:iCs/>
+          <w:sz w:val="24"/>
+          <w:szCs w:val="24"/>
+        </w:rPr>
+        <w:t xml:space="preserve">-Gli attori sono risorse </w:t>
+      </w:r>
+      <w:proofErr w:type="spellStart"/>
+      <w:r>
+        <w:rPr>
+          <w:i/>
+          <w:iCs/>
+          <w:sz w:val="24"/>
+          <w:szCs w:val="24"/>
+        </w:rPr>
+        <w:t>Coap</w:t>
+      </w:r>
+      <w:proofErr w:type="spellEnd"/>
+      <w:r>
+        <w:rPr>
+          <w:i/>
+          <w:iCs/>
+          <w:sz w:val="24"/>
+          <w:szCs w:val="24"/>
+        </w:rPr>
+        <w:t xml:space="preserve"> quindi potremmo fargli fare un </w:t>
+      </w:r>
+      <w:proofErr w:type="spellStart"/>
+      <w:r>
+        <w:rPr>
+          <w:i/>
+          <w:iCs/>
+          <w:sz w:val="24"/>
+          <w:szCs w:val="24"/>
+        </w:rPr>
+        <w:t>updateResource</w:t>
+      </w:r>
+      <w:proofErr w:type="spellEnd"/>
+      <w:r>
+        <w:rPr>
+          <w:i/>
+          <w:iCs/>
+          <w:sz w:val="24"/>
+          <w:szCs w:val="24"/>
+        </w:rPr>
+        <w:t xml:space="preserve"> ogni volta che cambia la kb. E potremmo mettere un </w:t>
+      </w:r>
+      <w:proofErr w:type="spellStart"/>
+      <w:r>
+        <w:rPr>
+          <w:i/>
+          <w:iCs/>
+          <w:sz w:val="24"/>
+          <w:szCs w:val="24"/>
+        </w:rPr>
+        <w:t>Coap</w:t>
+      </w:r>
+      <w:proofErr w:type="spellEnd"/>
+      <w:r>
+        <w:rPr>
+          <w:i/>
+          <w:iCs/>
+          <w:sz w:val="24"/>
+          <w:szCs w:val="24"/>
+        </w:rPr>
+        <w:t xml:space="preserve"> Observer che, ogni volta che cambia la base di conoscenza, notifichi chi di dovere.</w:t>
+      </w:r>
+    </w:p>
+    <w:p>
+      <w:pPr>
+        <w:pStyle w:val="Paragrafoelenco"/>
+        <w:numPr>
+          <w:ilvl w:val="0"/>
+          <w:numId w:val="6"/>
+        </w:numPr>
+        <w:jc w:val="both"/>
+        <w:rPr>
+          <w:sz w:val="24"/>
+          <w:szCs w:val="24"/>
+        </w:rPr>
+      </w:pPr>
+      <w:r>
+        <w:rPr>
+          <w:sz w:val="24"/>
+          <w:szCs w:val="24"/>
+        </w:rPr>
+        <w:t xml:space="preserve">Dal momento che il </w:t>
+      </w:r>
+      <w:proofErr w:type="spellStart"/>
+      <w:r>
+        <w:rPr>
+          <w:sz w:val="24"/>
+          <w:szCs w:val="24"/>
+        </w:rPr>
+        <w:t>waiter</w:t>
+      </w:r>
+      <w:proofErr w:type="spellEnd"/>
+      <w:r>
+        <w:rPr>
+          <w:sz w:val="24"/>
+          <w:szCs w:val="24"/>
+        </w:rPr>
+        <w:t xml:space="preserve"> deve dedicarsi ai clienti ed essere disponibile a rispondere alle loro richieste, se si dedicasse ad osservare il tempo residuo per ogni cliente ne andrebbe della soddisfazione dei clienti, e nessuna delle due attività verrebbe svolta bene.</w:t>
+      </w:r>
+    </w:p>
+    <w:p>
+      <w:pPr>
+        <w:pStyle w:val="Paragrafoelenco"/>
+        <w:ind w:left="360"/>
+        <w:jc w:val="both"/>
+        <w:rPr>
+          <w:sz w:val="24"/>
+          <w:szCs w:val="24"/>
+        </w:rPr>
+      </w:pPr>
+      <w:r>
+        <w:rPr>
+          <w:sz w:val="24"/>
+          <w:szCs w:val="24"/>
+        </w:rPr>
+        <w:t xml:space="preserve">Questa problematica richiede la presenza di un’entità dedicata ad osservare la situazione del </w:t>
+      </w:r>
+      <w:proofErr w:type="spellStart"/>
+      <w:r>
+        <w:rPr>
+          <w:sz w:val="24"/>
+          <w:szCs w:val="24"/>
+        </w:rPr>
+        <w:t>maxStayTime</w:t>
+      </w:r>
+      <w:proofErr w:type="spellEnd"/>
+      <w:r>
+        <w:rPr>
+          <w:sz w:val="24"/>
+          <w:szCs w:val="24"/>
+        </w:rPr>
+        <w:t xml:space="preserve"> per ogni cliente in sala. Il comportamento di quest’entità deve essere tuttavia subordinato al </w:t>
+      </w:r>
+      <w:proofErr w:type="spellStart"/>
+      <w:r>
+        <w:rPr>
+          <w:sz w:val="24"/>
+          <w:szCs w:val="24"/>
+        </w:rPr>
+        <w:t>waiter</w:t>
+      </w:r>
+      <w:proofErr w:type="spellEnd"/>
+      <w:r>
+        <w:rPr>
+          <w:sz w:val="24"/>
+          <w:szCs w:val="24"/>
+        </w:rPr>
+        <w:t xml:space="preserve"> in quanto è il </w:t>
+      </w:r>
+      <w:proofErr w:type="spellStart"/>
+      <w:r>
+        <w:rPr>
+          <w:sz w:val="24"/>
+          <w:szCs w:val="24"/>
+        </w:rPr>
+        <w:t>waiter</w:t>
+      </w:r>
+      <w:proofErr w:type="spellEnd"/>
+      <w:r>
+        <w:rPr>
+          <w:sz w:val="24"/>
+          <w:szCs w:val="24"/>
+        </w:rPr>
+        <w:t xml:space="preserve"> a conoscere i momenti esatti in cui un timer va fatto partire, interrotto e fatto riprendere.</w:t>
+      </w:r>
+      <w:r>
+        <w:rPr>
+          <w:sz w:val="24"/>
+          <w:szCs w:val="24"/>
+        </w:rPr>
+        <w:t xml:space="preserve"> Sarà un’entità slave. ---ANALISI DEL PROBLEMA</w:t>
+      </w:r>
+    </w:p>
+    <w:p>
+      <w:pPr>
+        <w:pStyle w:val="Paragrafoelenco"/>
+        <w:ind w:left="360"/>
+        <w:jc w:val="both"/>
+        <w:rPr>
+          <w:sz w:val="24"/>
+          <w:szCs w:val="24"/>
+        </w:rPr>
+      </w:pPr>
+    </w:p>
+    <w:p>
+      <w:pPr>
+        <w:pStyle w:val="Paragrafoelenco"/>
+        <w:numPr>
+          <w:ilvl w:val="0"/>
+          <w:numId w:val="6"/>
+        </w:numPr>
+        <w:jc w:val="both"/>
+        <w:rPr>
+          <w:sz w:val="24"/>
+          <w:szCs w:val="24"/>
+        </w:rPr>
+      </w:pPr>
+      <w:r>
+        <w:rPr>
+          <w:sz w:val="24"/>
+          <w:szCs w:val="24"/>
+        </w:rPr>
+        <w:t xml:space="preserve">Osserva solo un cliente oppure tutti? </w:t>
+      </w:r>
+    </w:p>
+    <w:p>
+      <w:pPr>
+        <w:pStyle w:val="Paragrafoelenco"/>
+        <w:numPr>
+          <w:ilvl w:val="0"/>
+          <w:numId w:val="6"/>
+        </w:numPr>
+        <w:jc w:val="both"/>
+        <w:rPr>
+          <w:sz w:val="24"/>
+          <w:szCs w:val="24"/>
+        </w:rPr>
+      </w:pPr>
+      <w:r>
+        <w:rPr>
+          <w:sz w:val="24"/>
+          <w:szCs w:val="24"/>
+        </w:rPr>
+        <w:t>Ha la responsabilità di osservare</w:t>
+      </w:r>
+      <w:r>
+        <w:rPr>
+          <w:sz w:val="24"/>
+          <w:szCs w:val="24"/>
+        </w:rPr>
+        <w:t xml:space="preserve"> il tempo di permanenza dei clienti…ma di uno solo o di più?</w:t>
+      </w:r>
+    </w:p>
+    <w:p>
+      <w:pPr>
+        <w:pStyle w:val="Paragrafoelenco"/>
+        <w:numPr>
+          <w:ilvl w:val="0"/>
+          <w:numId w:val="6"/>
+        </w:numPr>
+        <w:jc w:val="both"/>
+        <w:rPr>
+          <w:sz w:val="24"/>
+          <w:szCs w:val="24"/>
+        </w:rPr>
+      </w:pPr>
+      <w:proofErr w:type="spellStart"/>
+      <w:r>
+        <w:rPr>
+          <w:sz w:val="24"/>
+          <w:szCs w:val="24"/>
+        </w:rPr>
+        <w:t>local</w:t>
+      </w:r>
+      <w:proofErr w:type="spellEnd"/>
+      <w:r>
+        <w:rPr>
+          <w:sz w:val="24"/>
+          <w:szCs w:val="24"/>
+        </w:rPr>
+        <w:t xml:space="preserve">-event ? Posso avere tanti </w:t>
+      </w:r>
+      <w:proofErr w:type="spellStart"/>
+      <w:r>
+        <w:rPr>
+          <w:sz w:val="24"/>
+          <w:szCs w:val="24"/>
+        </w:rPr>
+        <w:t>sottoattori</w:t>
+      </w:r>
+      <w:proofErr w:type="spellEnd"/>
+      <w:r>
+        <w:rPr>
+          <w:sz w:val="24"/>
+          <w:szCs w:val="24"/>
+        </w:rPr>
+        <w:t xml:space="preserve">, non ho problemi di privacy perché un evento locale che rimane dentro al contesto, il </w:t>
+      </w:r>
+      <w:proofErr w:type="spellStart"/>
+      <w:r>
+        <w:rPr>
+          <w:sz w:val="24"/>
+          <w:szCs w:val="24"/>
+        </w:rPr>
+        <w:t>waiterlogic</w:t>
+      </w:r>
+      <w:proofErr w:type="spellEnd"/>
+      <w:r>
+        <w:rPr>
+          <w:sz w:val="24"/>
+          <w:szCs w:val="24"/>
+        </w:rPr>
+        <w:t xml:space="preserve"> non deve conoscere tutti i suoi slave, che magari sono tanti se voglio aggiungere il timer</w:t>
+      </w:r>
+      <w:r>
+        <w:rPr>
+          <w:sz w:val="24"/>
+          <w:szCs w:val="24"/>
+        </w:rPr>
+        <w:t>…PROGETTO</w:t>
+      </w:r>
+    </w:p>
+    <w:p>
+      <w:pPr>
+        <w:jc w:val="both"/>
+        <w:rPr>
+          <w:sz w:val="24"/>
+          <w:szCs w:val="24"/>
+        </w:rPr>
+      </w:pPr>
+    </w:p>
+    <w:p>
+      <w:pPr>
+        <w:jc w:val="both"/>
+        <w:rPr>
+          <w:sz w:val="24"/>
+          <w:szCs w:val="24"/>
+        </w:rPr>
+      </w:pPr>
+      <w:r>
+        <w:rPr>
+          <w:sz w:val="24"/>
+          <w:szCs w:val="24"/>
+        </w:rPr>
+        <w:t>ORE 10 SABATO SPRINT_0-1-2 REVIEW</w:t>
+      </w:r>
+    </w:p>
+    <w:p>
+      <w:pPr>
+        <w:jc w:val="both"/>
+        <w:rPr>
+          <w:sz w:val="24"/>
+          <w:szCs w:val="24"/>
+        </w:rPr>
+      </w:pPr>
+      <w:r>
+        <w:rPr>
+          <w:sz w:val="24"/>
+          <w:szCs w:val="24"/>
+        </w:rPr>
+        <w:t>Si parte dai modelli dei requisiti dei vari gruppi, poi vedere le demo degli Sprint.</w:t>
+      </w:r>
+    </w:p>
+    <w:p>
+      <w:pPr>
+        <w:jc w:val="both"/>
+        <w:rPr>
+          <w:sz w:val="24"/>
+          <w:szCs w:val="24"/>
+        </w:rPr>
+      </w:pPr>
+      <w:r>
+        <w:rPr>
+          <w:sz w:val="24"/>
+          <w:szCs w:val="24"/>
+        </w:rPr>
+        <w:t>Ci vogli</w:t>
+      </w:r>
+      <w:r>
+        <w:rPr>
+          <w:sz w:val="24"/>
+          <w:szCs w:val="24"/>
+        </w:rPr>
+        <w:t>o</w:t>
+      </w:r>
+      <w:r>
+        <w:rPr>
+          <w:sz w:val="24"/>
+          <w:szCs w:val="24"/>
+        </w:rPr>
+        <w:t>no i modelli dei requisiti e di Analisi Problema con i Workspace</w:t>
+      </w:r>
+    </w:p>
+    <w:p>
+      <w:pPr>
+        <w:jc w:val="both"/>
+        <w:rPr>
+          <w:sz w:val="24"/>
+          <w:szCs w:val="24"/>
+        </w:rPr>
+      </w:pPr>
+      <w:r>
+        <w:rPr>
+          <w:sz w:val="24"/>
+          <w:szCs w:val="24"/>
+        </w:rPr>
+        <w:t>Poi dare motivazioni di come ho articolato gli Sprint e le relative assunzioni.</w:t>
+      </w:r>
+    </w:p>
+    <w:p>
+      <w:pPr>
+        <w:jc w:val="both"/>
+        <w:rPr>
+          <w:sz w:val="24"/>
+          <w:szCs w:val="24"/>
+        </w:rPr>
+      </w:pPr>
+    </w:p>
+    <w:p>
+      <w:pPr>
+        <w:jc w:val="both"/>
+        <w:rPr>
+          <w:sz w:val="24"/>
+          <w:szCs w:val="24"/>
+        </w:rPr>
+      </w:pPr>
+    </w:p>
+    <w:p>
+      <w:pPr>
+        <w:jc w:val="both"/>
+        <w:rPr>
+          <w:sz w:val="24"/>
+          <w:szCs w:val="24"/>
+        </w:rPr>
+      </w:pPr>
+    </w:p>
+    <w:p>
+      <w:pPr>
+        <w:pStyle w:val="Paragrafoelenco"/>
+        <w:numPr>
+          <w:ilvl w:val="0"/>
+          <w:numId w:val="6"/>
+        </w:numPr>
+        <w:jc w:val="both"/>
+        <w:rPr>
+          <w:sz w:val="24"/>
+          <w:szCs w:val="24"/>
+        </w:rPr>
+      </w:pPr>
+      <w:r>
+        <w:rPr>
+          <w:sz w:val="24"/>
+          <w:szCs w:val="24"/>
+        </w:rPr>
         <w:br w:type="page"/>
       </w:r>
     </w:p>
@@ -1820,6 +2552,7 @@
           <w:tab w:val="left" w:pos="2088"/>
         </w:tabs>
       </w:pPr>
+      <w:bookmarkStart w:id="2" w:name="_Hlk44593298"/>
       <w:r>
         <w:t xml:space="preserve">GIOCO DA GIOCARE: Come Analista identificare dei </w:t>
       </w:r>
@@ -1888,6 +2621,7 @@
       <w:r>
         <w:t>…”</w:t>
       </w:r>
+      <w:bookmarkEnd w:id="2"/>
     </w:p>
     <w:sectPr>
       <w:pgSz w:w="11906" w:h="16838"/>
@@ -1952,6 +2686,205 @@
 <file path=word/numbering.xml><?xml version="1.0" encoding="utf-8"?>
 <w:numbering xmlns:wpc="http://schemas.microsoft.com/office/word/2010/wordprocessingCanvas" xmlns:cx="http://schemas.microsoft.com/office/drawing/2014/chartex" xmlns:cx1="http://schemas.microsoft.com/office/drawing/2015/9/8/chartex" xmlns:cx2="http://schemas.microsoft.com/office/drawing/2015/10/21/chartex" xmlns:cx3="http://schemas.microsoft.com/office/drawing/2016/5/9/chartex" xmlns:cx4="http://schemas.microsoft.com/office/drawing/2016/5/10/chartex" xmlns:cx5="http://schemas.microsoft.com/office/drawing/2016/5/11/chartex" xmlns:cx6="http://schemas.microsoft.com/office/drawing/2016/5/12/chartex" xmlns:cx7="http://schemas.microsoft.com/office/drawing/2016/5/13/chartex" xmlns:cx8="http://schemas.microsoft.com/office/drawing/2016/5/14/chartex" xmlns:mc="http://schemas.openxmlformats.org/markup-compatibility/2006" xmlns:aink="http://schemas.microsoft.com/office/drawing/2016/ink" xmlns:am3d="http://schemas.microsoft.com/office/drawing/2017/model3d" xmlns:o="urn:schemas-microsoft-com:office:office" xmlns:r="http://schemas.openxmlformats.org/officeDocument/2006/relationships" xmlns:m="http://schemas.openxmlformats.org/officeDocument/2006/math" xmlns:v="urn:schemas-microsoft-com:vml" xmlns:wp14="http://schemas.microsoft.com/office/word/2010/wordprocessingDrawing" xmlns:wp="http://schemas.openxmlformats.org/drawingml/2006/wordprocessingDrawing" xmlns:w10="urn:schemas-microsoft-com:office:word" xmlns:w="http://schemas.openxmlformats.org/wordprocessingml/2006/main" xmlns:w14="http://schemas.microsoft.com/office/word/2010/wordml" xmlns:w15="http://schemas.microsoft.com/office/word/2012/wordml" xmlns:w16cex="http://schemas.microsoft.com/office/word/2018/wordml/cex" xmlns:w16cid="http://schemas.microsoft.com/office/word/2016/wordml/cid" xmlns:w16="http://schemas.microsoft.com/office/word/2018/wordml" xmlns:w16se="http://schemas.microsoft.com/office/word/2015/wordml/symex" xmlns:wpg="http://schemas.microsoft.com/office/word/2010/wordprocessingGroup" xmlns:wpi="http://schemas.microsoft.com/office/word/2010/wordprocessingInk" xmlns:wne="http://schemas.microsoft.com/office/word/2006/wordml" xmlns:wps="http://schemas.microsoft.com/office/word/2010/wordprocessingShape" mc:Ignorable="w14 w15 w16se w16cid w16 w16cex wp14">
   <w:abstractNum w:abstractNumId="0" w15:restartNumberingAfterBreak="0">
+    <w:nsid w:val="0D076EC2"/>
+    <w:multiLevelType w:val="hybridMultilevel"/>
+    <w:tmpl w:val="AE9868FE"/>
+    <w:lvl w:ilvl="0" w:tplc="0410000F">
+      <w:start w:val="1"/>
+      <w:numFmt w:val="decimal"/>
+      <w:lvlText w:val="%1."/>
+      <w:lvlJc w:val="left"/>
+      <w:pPr>
+        <w:ind w:left="3600" w:hanging="360"/>
+      </w:pPr>
+    </w:lvl>
+    <w:lvl w:ilvl="1" w:tplc="04100019" w:tentative="1">
+      <w:start w:val="1"/>
+      <w:numFmt w:val="lowerLetter"/>
+      <w:lvlText w:val="%2."/>
+      <w:lvlJc w:val="left"/>
+      <w:pPr>
+        <w:ind w:left="4320" w:hanging="360"/>
+      </w:pPr>
+    </w:lvl>
+    <w:lvl w:ilvl="2" w:tplc="0410001B" w:tentative="1">
+      <w:start w:val="1"/>
+      <w:numFmt w:val="lowerRoman"/>
+      <w:lvlText w:val="%3."/>
+      <w:lvlJc w:val="right"/>
+      <w:pPr>
+        <w:ind w:left="5040" w:hanging="180"/>
+      </w:pPr>
+    </w:lvl>
+    <w:lvl w:ilvl="3" w:tplc="0410000F" w:tentative="1">
+      <w:start w:val="1"/>
+      <w:numFmt w:val="decimal"/>
+      <w:lvlText w:val="%4."/>
+      <w:lvlJc w:val="left"/>
+      <w:pPr>
+        <w:ind w:left="5760" w:hanging="360"/>
+      </w:pPr>
+    </w:lvl>
+    <w:lvl w:ilvl="4" w:tplc="04100019" w:tentative="1">
+      <w:start w:val="1"/>
+      <w:numFmt w:val="lowerLetter"/>
+      <w:lvlText w:val="%5."/>
+      <w:lvlJc w:val="left"/>
+      <w:pPr>
+        <w:ind w:left="6480" w:hanging="360"/>
+      </w:pPr>
+    </w:lvl>
+    <w:lvl w:ilvl="5" w:tplc="0410001B" w:tentative="1">
+      <w:start w:val="1"/>
+      <w:numFmt w:val="lowerRoman"/>
+      <w:lvlText w:val="%6."/>
+      <w:lvlJc w:val="right"/>
+      <w:pPr>
+        <w:ind w:left="7200" w:hanging="180"/>
+      </w:pPr>
+    </w:lvl>
+    <w:lvl w:ilvl="6" w:tplc="0410000F" w:tentative="1">
+      <w:start w:val="1"/>
+      <w:numFmt w:val="decimal"/>
+      <w:lvlText w:val="%7."/>
+      <w:lvlJc w:val="left"/>
+      <w:pPr>
+        <w:ind w:left="7920" w:hanging="360"/>
+      </w:pPr>
+    </w:lvl>
+    <w:lvl w:ilvl="7" w:tplc="04100019" w:tentative="1">
+      <w:start w:val="1"/>
+      <w:numFmt w:val="lowerLetter"/>
+      <w:lvlText w:val="%8."/>
+      <w:lvlJc w:val="left"/>
+      <w:pPr>
+        <w:ind w:left="8640" w:hanging="360"/>
+      </w:pPr>
+    </w:lvl>
+    <w:lvl w:ilvl="8" w:tplc="0410001B" w:tentative="1">
+      <w:start w:val="1"/>
+      <w:numFmt w:val="lowerRoman"/>
+      <w:lvlText w:val="%9."/>
+      <w:lvlJc w:val="right"/>
+      <w:pPr>
+        <w:ind w:left="9360" w:hanging="180"/>
+      </w:pPr>
+    </w:lvl>
+  </w:abstractNum>
+  <w:abstractNum w:abstractNumId="1" w15:restartNumberingAfterBreak="0">
+    <w:nsid w:val="26D60683"/>
+    <w:multiLevelType w:val="hybridMultilevel"/>
+    <w:tmpl w:val="B4967036"/>
+    <w:lvl w:ilvl="0" w:tplc="04100001">
+      <w:start w:val="1"/>
+      <w:numFmt w:val="bullet"/>
+      <w:lvlText w:val=""/>
+      <w:lvlJc w:val="left"/>
+      <w:pPr>
+        <w:ind w:left="360" w:hanging="360"/>
+      </w:pPr>
+      <w:rPr>
+        <w:rFonts w:ascii="Symbol" w:hAnsi="Symbol" w:hint="default"/>
+      </w:rPr>
+    </w:lvl>
+    <w:lvl w:ilvl="1" w:tplc="04100003" w:tentative="1">
+      <w:start w:val="1"/>
+      <w:numFmt w:val="bullet"/>
+      <w:lvlText w:val="o"/>
+      <w:lvlJc w:val="left"/>
+      <w:pPr>
+        <w:ind w:left="1080" w:hanging="360"/>
+      </w:pPr>
+      <w:rPr>
+        <w:rFonts w:ascii="Courier New" w:hAnsi="Courier New" w:cs="Courier New" w:hint="default"/>
+      </w:rPr>
+    </w:lvl>
+    <w:lvl w:ilvl="2" w:tplc="04100005" w:tentative="1">
+      <w:start w:val="1"/>
+      <w:numFmt w:val="bullet"/>
+      <w:lvlText w:val=""/>
+      <w:lvlJc w:val="left"/>
+      <w:pPr>
+        <w:ind w:left="1800" w:hanging="360"/>
+      </w:pPr>
+      <w:rPr>
+        <w:rFonts w:ascii="Wingdings" w:hAnsi="Wingdings" w:hint="default"/>
+      </w:rPr>
+    </w:lvl>
+    <w:lvl w:ilvl="3" w:tplc="04100001" w:tentative="1">
+      <w:start w:val="1"/>
+      <w:numFmt w:val="bullet"/>
+      <w:lvlText w:val=""/>
+      <w:lvlJc w:val="left"/>
+      <w:pPr>
+        <w:ind w:left="2520" w:hanging="360"/>
+      </w:pPr>
+      <w:rPr>
+        <w:rFonts w:ascii="Symbol" w:hAnsi="Symbol" w:hint="default"/>
+      </w:rPr>
+    </w:lvl>
+    <w:lvl w:ilvl="4" w:tplc="04100003" w:tentative="1">
+      <w:start w:val="1"/>
+      <w:numFmt w:val="bullet"/>
+      <w:lvlText w:val="o"/>
+      <w:lvlJc w:val="left"/>
+      <w:pPr>
+        <w:ind w:left="3240" w:hanging="360"/>
+      </w:pPr>
+      <w:rPr>
+        <w:rFonts w:ascii="Courier New" w:hAnsi="Courier New" w:cs="Courier New" w:hint="default"/>
+      </w:rPr>
+    </w:lvl>
+    <w:lvl w:ilvl="5" w:tplc="04100005" w:tentative="1">
+      <w:start w:val="1"/>
+      <w:numFmt w:val="bullet"/>
+      <w:lvlText w:val=""/>
+      <w:lvlJc w:val="left"/>
+      <w:pPr>
+        <w:ind w:left="3960" w:hanging="360"/>
+      </w:pPr>
+      <w:rPr>
+        <w:rFonts w:ascii="Wingdings" w:hAnsi="Wingdings" w:hint="default"/>
+      </w:rPr>
+    </w:lvl>
+    <w:lvl w:ilvl="6" w:tplc="04100001" w:tentative="1">
+      <w:start w:val="1"/>
+      <w:numFmt w:val="bullet"/>
+      <w:lvlText w:val=""/>
+      <w:lvlJc w:val="left"/>
+      <w:pPr>
+        <w:ind w:left="4680" w:hanging="360"/>
+      </w:pPr>
+      <w:rPr>
+        <w:rFonts w:ascii="Symbol" w:hAnsi="Symbol" w:hint="default"/>
+      </w:rPr>
+    </w:lvl>
+    <w:lvl w:ilvl="7" w:tplc="04100003" w:tentative="1">
+      <w:start w:val="1"/>
+      <w:numFmt w:val="bullet"/>
+      <w:lvlText w:val="o"/>
+      <w:lvlJc w:val="left"/>
+      <w:pPr>
+        <w:ind w:left="5400" w:hanging="360"/>
+      </w:pPr>
+      <w:rPr>
+        <w:rFonts w:ascii="Courier New" w:hAnsi="Courier New" w:cs="Courier New" w:hint="default"/>
+      </w:rPr>
+    </w:lvl>
+    <w:lvl w:ilvl="8" w:tplc="04100005" w:tentative="1">
+      <w:start w:val="1"/>
+      <w:numFmt w:val="bullet"/>
+      <w:lvlText w:val=""/>
+      <w:lvlJc w:val="left"/>
+      <w:pPr>
+        <w:ind w:left="6120" w:hanging="360"/>
+      </w:pPr>
+      <w:rPr>
+        <w:rFonts w:ascii="Wingdings" w:hAnsi="Wingdings" w:hint="default"/>
+      </w:rPr>
+    </w:lvl>
+  </w:abstractNum>
+  <w:abstractNum w:abstractNumId="2" w15:restartNumberingAfterBreak="0">
     <w:nsid w:val="36E11C5F"/>
     <w:multiLevelType w:val="hybridMultilevel"/>
     <w:tmpl w:val="ADF07074"/>
@@ -2065,10 +2998,10 @@
       </w:rPr>
     </w:lvl>
   </w:abstractNum>
-  <w:abstractNum w:abstractNumId="1" w15:restartNumberingAfterBreak="0">
+  <w:abstractNum w:abstractNumId="3" w15:restartNumberingAfterBreak="0">
     <w:nsid w:val="3D772BB4"/>
     <w:multiLevelType w:val="hybridMultilevel"/>
-    <w:tmpl w:val="B3BCA040"/>
+    <w:tmpl w:val="925AEFF2"/>
     <w:lvl w:ilvl="0" w:tplc="04100001">
       <w:start w:val="1"/>
       <w:numFmt w:val="bullet"/>
@@ -2178,7 +3111,7 @@
       </w:rPr>
     </w:lvl>
   </w:abstractNum>
-  <w:abstractNum w:abstractNumId="2" w15:restartNumberingAfterBreak="0">
+  <w:abstractNum w:abstractNumId="4" w15:restartNumberingAfterBreak="0">
     <w:nsid w:val="59B82FE9"/>
     <w:multiLevelType w:val="hybridMultilevel"/>
     <w:tmpl w:val="75C68F7C"/>
@@ -2292,7 +3225,7 @@
       </w:rPr>
     </w:lvl>
   </w:abstractNum>
-  <w:abstractNum w:abstractNumId="3" w15:restartNumberingAfterBreak="0">
+  <w:abstractNum w:abstractNumId="5" w15:restartNumberingAfterBreak="0">
     <w:nsid w:val="6D1E68C4"/>
     <w:multiLevelType w:val="hybridMultilevel"/>
     <w:tmpl w:val="0BDEA274"/>
@@ -2406,16 +3339,22 @@
     </w:lvl>
   </w:abstractNum>
   <w:num w:numId="1">
+    <w:abstractNumId w:val="2"/>
+  </w:num>
+  <w:num w:numId="2">
+    <w:abstractNumId w:val="4"/>
+  </w:num>
+  <w:num w:numId="3">
+    <w:abstractNumId w:val="3"/>
+  </w:num>
+  <w:num w:numId="4">
+    <w:abstractNumId w:val="5"/>
+  </w:num>
+  <w:num w:numId="5">
     <w:abstractNumId w:val="0"/>
   </w:num>
-  <w:num w:numId="2">
-    <w:abstractNumId w:val="2"/>
-  </w:num>
-  <w:num w:numId="3">
+  <w:num w:numId="6">
     <w:abstractNumId w:val="1"/>
-  </w:num>
-  <w:num w:numId="4">
-    <w:abstractNumId w:val="3"/>
   </w:num>
 </w:numbering>
 </file>
@@ -2936,6 +3875,17 @@
     <w:uiPriority w:val="99"/>
     <w:rsid w:val="003834BC"/>
   </w:style>
+  <w:style w:type="character" w:styleId="Enfasicorsivo">
+    <w:name w:val="Emphasis"/>
+    <w:basedOn w:val="Carpredefinitoparagrafo"/>
+    <w:uiPriority w:val="20"/>
+    <w:qFormat/>
+    <w:rsid w:val="00F40AA1"/>
+    <w:rPr>
+      <w:i/>
+      <w:iCs/>
+    </w:rPr>
+  </w:style>
 </w:styles>
 </file>
 

</xml_diff>